<commit_message>
Updated REAME and CHANGES
</commit_message>
<xml_diff>
--- a/Rename_Files_User_Guide.docx
+++ b/Rename_Files_User_Guide.docx
@@ -153,7 +153,7 @@
               <w:vertAlign w:val="baseline"/>
             </w:rPr>
           </w:pPr>
-          <w:hyperlink w:anchor="_jyjcau7hynv5">
+          <w:hyperlink w:anchor="_ytm8s4tpuvcg">
             <w:r>
               <w:rPr>
                 <w:rFonts w:ascii="Times New Roman" w:cs="Times New Roman" w:eastAsia="Times New Roman" w:hAnsi="Times New Roman"/>
@@ -169,7 +169,7 @@
                 <w:vertAlign w:val="baseline"/>
                 <w:rtl w:val="0"/>
               </w:rPr>
-              <w:t xml:space="preserve">Interface Sheet Field Descriptions</w:t>
+              <w:t xml:space="preserve">”Interface” Sheet Field Descriptions</w:t>
             </w:r>
           </w:hyperlink>
           <w:r>
@@ -484,6 +484,31 @@
             <w:spacing w:before="60" w:line="240" w:lineRule="auto"/>
             <w:ind w:left="360" w:firstLine="0"/>
             <w:rPr>
+              <w:color w:val="1155cc"/>
+              <w:u w:val="single"/>
+            </w:rPr>
+          </w:pPr>
+          <w:hyperlink w:anchor="_qavjuw4o94w3">
+            <w:r>
+              <w:rPr>
+                <w:color w:val="1155cc"/>
+                <w:u w:val="single"/>
+                <w:rtl w:val="0"/>
+              </w:rPr>
+              <w:t xml:space="preserve">Menus</w:t>
+            </w:r>
+          </w:hyperlink>
+          <w:r>
+            <w:rPr>
+              <w:rtl w:val="0"/>
+            </w:rPr>
+          </w:r>
+        </w:p>
+        <w:p>
+          <w:pPr>
+            <w:spacing w:before="60" w:line="240" w:lineRule="auto"/>
+            <w:ind w:left="720" w:firstLine="0"/>
+            <w:rPr>
               <w:rFonts w:ascii="Times New Roman" w:cs="Times New Roman" w:eastAsia="Times New Roman" w:hAnsi="Times New Roman"/>
               <w:b w:val="0"/>
               <w:i w:val="0"/>
@@ -525,7 +550,7 @@
         <w:p>
           <w:pPr>
             <w:spacing w:before="60" w:line="240" w:lineRule="auto"/>
-            <w:ind w:left="360" w:firstLine="0"/>
+            <w:ind w:left="720" w:firstLine="0"/>
             <w:rPr>
               <w:rFonts w:ascii="Times New Roman" w:cs="Times New Roman" w:eastAsia="Times New Roman" w:hAnsi="Times New Roman"/>
               <w:b w:val="0"/>
@@ -568,7 +593,7 @@
         <w:p>
           <w:pPr>
             <w:spacing w:before="60" w:line="240" w:lineRule="auto"/>
-            <w:ind w:left="360" w:firstLine="0"/>
+            <w:ind w:left="720" w:firstLine="0"/>
             <w:rPr>
               <w:rFonts w:ascii="Times New Roman" w:cs="Times New Roman" w:eastAsia="Times New Roman" w:hAnsi="Times New Roman"/>
               <w:b w:val="0"/>
@@ -642,7 +667,7 @@
                 <w:vertAlign w:val="baseline"/>
                 <w:rtl w:val="0"/>
               </w:rPr>
-              <w:t xml:space="preserve">RenameList Sheet Columns</w:t>
+              <w:t xml:space="preserve">“RenameList” Sheet Columns</w:t>
             </w:r>
           </w:hyperlink>
           <w:r>
@@ -1308,7 +1333,7 @@
         <w:spacing w:line="240" w:lineRule="auto"/>
         <w:rPr/>
       </w:pPr>
-      <w:bookmarkStart w:colFirst="0" w:colLast="0" w:name="_jyjcau7hynv5" w:id="2"/>
+      <w:bookmarkStart w:colFirst="0" w:colLast="0" w:name="_ytm8s4tpuvcg" w:id="2"/>
       <w:bookmarkEnd w:id="2"/>
       <w:r>
         <w:pict>
@@ -1319,7 +1344,62 @@
         <w:rPr>
           <w:rtl w:val="0"/>
         </w:rPr>
-        <w:t xml:space="preserve">Interface Sheet Field Descriptions</w:t>
+        <w:t xml:space="preserve">”Interface” Sheet Field Descriptions</w:t>
+      </w:r>
+    </w:p>
+    <w:p>
+      <w:pPr>
+        <w:rPr/>
+      </w:pPr>
+      <w:r>
+        <w:rPr>
+          <w:rtl w:val="0"/>
+        </w:rPr>
+      </w:r>
+    </w:p>
+    <w:p>
+      <w:pPr>
+        <w:rPr/>
+      </w:pPr>
+      <w:r>
+        <w:rPr/>
+        <w:drawing>
+          <wp:inline distB="114300" distT="114300" distL="114300" distR="114300">
+            <wp:extent cx="3571875" cy="3705225"/>
+            <wp:effectExtent b="0" l="0" r="0" t="0"/>
+            <wp:docPr id="8" name="image3.png"/>
+            <a:graphic>
+              <a:graphicData uri="http://schemas.openxmlformats.org/drawingml/2006/picture">
+                <pic:pic>
+                  <pic:nvPicPr>
+                    <pic:cNvPr id="0" name="image3.png"/>
+                    <pic:cNvPicPr preferRelativeResize="0"/>
+                  </pic:nvPicPr>
+                  <pic:blipFill>
+                    <a:blip r:embed="rId6"/>
+                    <a:srcRect b="0" l="0" r="0" t="0"/>
+                    <a:stretch>
+                      <a:fillRect/>
+                    </a:stretch>
+                  </pic:blipFill>
+                  <pic:spPr>
+                    <a:xfrm>
+                      <a:off x="0" y="0"/>
+                      <a:ext cx="3571875" cy="3705225"/>
+                    </a:xfrm>
+                    <a:prstGeom prst="rect"/>
+                    <a:ln/>
+                  </pic:spPr>
+                </pic:pic>
+              </a:graphicData>
+            </a:graphic>
+          </wp:inline>
+        </w:drawing>
+      </w:r>
+      <w:r>
+        <w:rPr>
+          <w:rtl w:val="0"/>
+        </w:rPr>
       </w:r>
     </w:p>
     <w:p>
@@ -1353,7 +1433,7 @@
         </w:rPr>
         <w:t xml:space="preserve">[</w:t>
       </w:r>
-      <w:hyperlink r:id="rId6">
+      <w:hyperlink r:id="rId7">
         <w:r>
           <w:rPr>
             <w:color w:val="1155cc"/>
@@ -1387,6 +1467,69 @@
     </w:p>
     <w:p>
       <w:pPr>
+        <w:keepNext w:val="1"/>
+        <w:widowControl w:val="0"/>
+        <w:spacing w:line="240" w:lineRule="auto"/>
+        <w:ind w:left="720" w:firstLine="0"/>
+        <w:rPr/>
+      </w:pPr>
+      <w:r>
+        <w:rPr>
+          <w:rtl w:val="0"/>
+        </w:rPr>
+      </w:r>
+    </w:p>
+    <w:p>
+      <w:pPr>
+        <w:keepNext w:val="1"/>
+        <w:widowControl w:val="0"/>
+        <w:spacing w:line="240" w:lineRule="auto"/>
+        <w:ind w:left="720" w:firstLine="0"/>
+        <w:rPr/>
+      </w:pPr>
+      <w:r>
+        <w:rPr/>
+        <w:drawing>
+          <wp:inline distB="114300" distT="114300" distL="114300" distR="114300">
+            <wp:extent cx="5943600" cy="495300"/>
+            <wp:effectExtent b="0" l="0" r="0" t="0"/>
+            <wp:docPr id="7" name="image7.png"/>
+            <a:graphic>
+              <a:graphicData uri="http://schemas.openxmlformats.org/drawingml/2006/picture">
+                <pic:pic>
+                  <pic:nvPicPr>
+                    <pic:cNvPr id="0" name="image7.png"/>
+                    <pic:cNvPicPr preferRelativeResize="0"/>
+                  </pic:nvPicPr>
+                  <pic:blipFill>
+                    <a:blip r:embed="rId8"/>
+                    <a:srcRect b="0" l="0" r="0" t="0"/>
+                    <a:stretch>
+                      <a:fillRect/>
+                    </a:stretch>
+                  </pic:blipFill>
+                  <pic:spPr>
+                    <a:xfrm>
+                      <a:off x="0" y="0"/>
+                      <a:ext cx="5943600" cy="495300"/>
+                    </a:xfrm>
+                    <a:prstGeom prst="rect"/>
+                    <a:ln/>
+                  </pic:spPr>
+                </pic:pic>
+              </a:graphicData>
+            </a:graphic>
+          </wp:inline>
+        </w:drawing>
+      </w:r>
+      <w:r>
+        <w:rPr>
+          <w:rtl w:val="0"/>
+        </w:rPr>
+      </w:r>
+    </w:p>
+    <w:p>
+      <w:pPr>
         <w:pStyle w:val="Heading3"/>
         <w:keepNext w:val="1"/>
         <w:keepLines w:val="1"/>
@@ -1760,8 +1903,69 @@
         <w:spacing w:line="240" w:lineRule="auto"/>
         <w:rPr/>
       </w:pPr>
-      <w:bookmarkStart w:colFirst="0" w:colLast="0" w:name="_mog7kzlo46yq" w:id="10"/>
+      <w:bookmarkStart w:colFirst="0" w:colLast="0" w:name="_qavjuw4o94w3" w:id="10"/>
       <w:bookmarkEnd w:id="10"/>
+      <w:r>
+        <w:rPr>
+          <w:rtl w:val="0"/>
+        </w:rPr>
+        <w:t xml:space="preserve">Menus</w:t>
+      </w:r>
+    </w:p>
+    <w:p>
+      <w:pPr>
+        <w:rPr/>
+      </w:pPr>
+      <w:r>
+        <w:rPr/>
+        <w:drawing>
+          <wp:inline distB="114300" distT="114300" distL="114300" distR="114300">
+            <wp:extent cx="4238625" cy="1752600"/>
+            <wp:effectExtent b="0" l="0" r="0" t="0"/>
+            <wp:docPr id="6" name="image2.png"/>
+            <a:graphic>
+              <a:graphicData uri="http://schemas.openxmlformats.org/drawingml/2006/picture">
+                <pic:pic>
+                  <pic:nvPicPr>
+                    <pic:cNvPr id="0" name="image2.png"/>
+                    <pic:cNvPicPr preferRelativeResize="0"/>
+                  </pic:nvPicPr>
+                  <pic:blipFill>
+                    <a:blip r:embed="rId9"/>
+                    <a:srcRect b="0" l="0" r="0" t="0"/>
+                    <a:stretch>
+                      <a:fillRect/>
+                    </a:stretch>
+                  </pic:blipFill>
+                  <pic:spPr>
+                    <a:xfrm>
+                      <a:off x="0" y="0"/>
+                      <a:ext cx="4238625" cy="1752600"/>
+                    </a:xfrm>
+                    <a:prstGeom prst="rect"/>
+                    <a:ln/>
+                  </pic:spPr>
+                </pic:pic>
+              </a:graphicData>
+            </a:graphic>
+          </wp:inline>
+        </w:drawing>
+      </w:r>
+      <w:r>
+        <w:rPr>
+          <w:rtl w:val="0"/>
+        </w:rPr>
+      </w:r>
+    </w:p>
+    <w:p>
+      <w:pPr>
+        <w:pStyle w:val="Heading3"/>
+        <w:widowControl w:val="0"/>
+        <w:spacing w:line="240" w:lineRule="auto"/>
+        <w:rPr/>
+      </w:pPr>
+      <w:bookmarkStart w:colFirst="0" w:colLast="0" w:name="_mog7kzlo46yq" w:id="11"/>
+      <w:bookmarkEnd w:id="11"/>
       <w:r>
         <w:rPr>
           <w:rtl w:val="0"/>
@@ -1929,28 +2133,18 @@
     </w:p>
     <w:p>
       <w:pPr>
-        <w:pStyle w:val="Heading2"/>
-        <w:keepNext w:val="1"/>
-        <w:widowControl w:val="0"/>
-        <w:spacing w:line="240" w:lineRule="auto"/>
-        <w:rPr/>
-      </w:pPr>
-      <w:bookmarkStart w:colFirst="0" w:colLast="0" w:name="_7cuasvs6r151" w:id="11"/>
-      <w:bookmarkEnd w:id="11"/>
-      <w:r>
-        <w:rPr>
-          <w:b w:val="1"/>
-          <w:sz w:val="28"/>
-          <w:szCs w:val="28"/>
-          <w:rtl w:val="0"/>
-        </w:rPr>
-        <w:t xml:space="preserve">Rename-Files -&gt; </w:t>
-      </w:r>
-      <w:r>
-        <w:rPr>
-          <w:rtl w:val="0"/>
-        </w:rPr>
-        <w:t xml:space="preserve">Rename List</w:t>
+        <w:pStyle w:val="Heading3"/>
+        <w:widowControl w:val="0"/>
+        <w:spacing w:line="240" w:lineRule="auto"/>
+        <w:rPr/>
+      </w:pPr>
+      <w:bookmarkStart w:colFirst="0" w:colLast="0" w:name="_7cuasvs6r151" w:id="12"/>
+      <w:bookmarkEnd w:id="12"/>
+      <w:r>
+        <w:rPr>
+          <w:rtl w:val="0"/>
+        </w:rPr>
+        <w:t xml:space="preserve">Rename-Files -&gt; Rename List</w:t>
       </w:r>
     </w:p>
     <w:p>
@@ -2002,43 +2196,49 @@
     </w:p>
     <w:p>
       <w:pPr>
+        <w:pStyle w:val="Heading3"/>
+        <w:widowControl w:val="0"/>
+        <w:spacing w:line="240" w:lineRule="auto"/>
+        <w:rPr/>
+      </w:pPr>
+      <w:bookmarkStart w:colFirst="0" w:colLast="0" w:name="_i3n2qjxaql51" w:id="13"/>
+      <w:bookmarkEnd w:id="13"/>
+      <w:r>
+        <w:rPr>
+          <w:rtl w:val="0"/>
+        </w:rPr>
+        <w:t xml:space="preserve">Rename-Files -&gt; Undo Rename</w:t>
+      </w:r>
+    </w:p>
+    <w:p>
+      <w:pPr>
+        <w:keepNext w:val="1"/>
+        <w:widowControl w:val="0"/>
+        <w:spacing w:line="240" w:lineRule="auto"/>
+        <w:ind w:left="720" w:firstLine="0"/>
+        <w:rPr/>
+      </w:pPr>
+      <w:r>
+        <w:rPr>
+          <w:rtl w:val="0"/>
+        </w:rPr>
+        <w:t xml:space="preserve">Select "Undo Rename" in the”Rename-Files” menu to reverse the renames in the RenameList sheet. The names will be reverted to the names in the CurrentNames column. Only changes to the "Save Previous List" field will be looked at; all other fields are ignored.</w:t>
+      </w:r>
+    </w:p>
+    <w:p>
+      <w:pPr>
         <w:pStyle w:val="Heading2"/>
         <w:keepNext w:val="1"/>
         <w:widowControl w:val="0"/>
         <w:spacing w:line="240" w:lineRule="auto"/>
         <w:rPr/>
       </w:pPr>
-      <w:bookmarkStart w:colFirst="0" w:colLast="0" w:name="_i3n2qjxaql51" w:id="12"/>
-      <w:bookmarkEnd w:id="12"/>
-      <w:r>
-        <w:rPr>
-          <w:b w:val="1"/>
-          <w:sz w:val="28"/>
-          <w:szCs w:val="28"/>
-          <w:rtl w:val="0"/>
-        </w:rPr>
-        <w:t xml:space="preserve">Rename-Files -&gt; </w:t>
-      </w:r>
-      <w:r>
-        <w:rPr>
-          <w:rtl w:val="0"/>
-        </w:rPr>
-        <w:t xml:space="preserve">Undo Rename</w:t>
-      </w:r>
-    </w:p>
-    <w:p>
-      <w:pPr>
-        <w:keepNext w:val="1"/>
-        <w:widowControl w:val="0"/>
-        <w:spacing w:line="240" w:lineRule="auto"/>
-        <w:ind w:left="720" w:firstLine="0"/>
-        <w:rPr/>
-      </w:pPr>
-      <w:r>
-        <w:rPr>
-          <w:rtl w:val="0"/>
-        </w:rPr>
-        <w:t xml:space="preserve">Select "Undo Rename" in the”Rename-Files” menu to reverse the renames in the RenameList sheet. The names will be reverted to the names in the CurrentNames column. Only changes to the "Save Previous List" field will be looked at; all other fields are ignored.</w:t>
+      <w:bookmarkStart w:colFirst="0" w:colLast="0" w:name="_prechqgdcvqp" w:id="14"/>
+      <w:bookmarkEnd w:id="14"/>
+      <w:r>
+        <w:rPr>
+          <w:rtl w:val="0"/>
+        </w:rPr>
       </w:r>
     </w:p>
     <w:p>
@@ -2049,24 +2249,8 @@
         <w:spacing w:line="240" w:lineRule="auto"/>
         <w:rPr/>
       </w:pPr>
-      <w:bookmarkStart w:colFirst="0" w:colLast="0" w:name="_prechqgdcvqp" w:id="13"/>
-      <w:bookmarkEnd w:id="13"/>
-      <w:r>
-        <w:rPr>
-          <w:rtl w:val="0"/>
-        </w:rPr>
-      </w:r>
-    </w:p>
-    <w:p>
-      <w:pPr>
-        <w:pStyle w:val="Heading2"/>
-        <w:keepNext w:val="1"/>
-        <w:widowControl w:val="0"/>
-        <w:spacing w:line="240" w:lineRule="auto"/>
-        <w:rPr/>
-      </w:pPr>
-      <w:bookmarkStart w:colFirst="0" w:colLast="0" w:name="_vrxi12l8h6uz" w:id="14"/>
-      <w:bookmarkEnd w:id="14"/>
+      <w:bookmarkStart w:colFirst="0" w:colLast="0" w:name="_vrxi12l8h6uz" w:id="15"/>
+      <w:bookmarkEnd w:id="15"/>
       <w:r>
         <w:pict>
           <v:rect style="width:0.0pt;height:1.5pt" o:hr="t" o:hrstd="t" o:hralign="center" fillcolor="#A0A0A0" stroked="f"/>
@@ -2086,13 +2270,74 @@
         <w:spacing w:line="240" w:lineRule="auto"/>
         <w:rPr/>
       </w:pPr>
-      <w:bookmarkStart w:colFirst="0" w:colLast="0" w:name="_we43xha9w5vn" w:id="15"/>
-      <w:bookmarkEnd w:id="15"/>
-      <w:r>
-        <w:rPr>
-          <w:rtl w:val="0"/>
-        </w:rPr>
-        <w:t xml:space="preserve">RenameList Sheet Columns</w:t>
+      <w:bookmarkStart w:colFirst="0" w:colLast="0" w:name="_we43xha9w5vn" w:id="16"/>
+      <w:bookmarkEnd w:id="16"/>
+      <w:r>
+        <w:rPr>
+          <w:rtl w:val="0"/>
+        </w:rPr>
+        <w:t xml:space="preserve">“</w:t>
+      </w:r>
+      <w:r>
+        <w:rPr>
+          <w:rtl w:val="0"/>
+        </w:rPr>
+        <w:t xml:space="preserve">RenameList” Sheet Columns</w:t>
+      </w:r>
+    </w:p>
+    <w:p>
+      <w:pPr>
+        <w:rPr/>
+      </w:pPr>
+      <w:r>
+        <w:rPr>
+          <w:rtl w:val="0"/>
+        </w:rPr>
+      </w:r>
+    </w:p>
+    <w:p>
+      <w:pPr>
+        <w:rPr/>
+      </w:pPr>
+      <w:r>
+        <w:rPr/>
+        <w:drawing>
+          <wp:inline distB="114300" distT="114300" distL="114300" distR="114300">
+            <wp:extent cx="5943600" cy="939800"/>
+            <wp:effectExtent b="0" l="0" r="0" t="0"/>
+            <wp:docPr id="5" name="image1.png"/>
+            <a:graphic>
+              <a:graphicData uri="http://schemas.openxmlformats.org/drawingml/2006/picture">
+                <pic:pic>
+                  <pic:nvPicPr>
+                    <pic:cNvPr id="0" name="image1.png"/>
+                    <pic:cNvPicPr preferRelativeResize="0"/>
+                  </pic:nvPicPr>
+                  <pic:blipFill>
+                    <a:blip r:embed="rId10"/>
+                    <a:srcRect b="0" l="0" r="0" t="0"/>
+                    <a:stretch>
+                      <a:fillRect/>
+                    </a:stretch>
+                  </pic:blipFill>
+                  <pic:spPr>
+                    <a:xfrm>
+                      <a:off x="0" y="0"/>
+                      <a:ext cx="5943600" cy="939800"/>
+                    </a:xfrm>
+                    <a:prstGeom prst="rect"/>
+                    <a:ln/>
+                  </pic:spPr>
+                </pic:pic>
+              </a:graphicData>
+            </a:graphic>
+          </wp:inline>
+        </w:drawing>
+      </w:r>
+      <w:r>
+        <w:rPr>
+          <w:rtl w:val="0"/>
+        </w:rPr>
       </w:r>
     </w:p>
     <w:p>
@@ -2100,8 +2345,8 @@
         <w:pStyle w:val="Heading3"/>
         <w:rPr/>
       </w:pPr>
-      <w:bookmarkStart w:colFirst="0" w:colLast="0" w:name="_qa4ysklv8hij" w:id="16"/>
-      <w:bookmarkEnd w:id="16"/>
+      <w:bookmarkStart w:colFirst="0" w:colLast="0" w:name="_qa4ysklv8hij" w:id="17"/>
+      <w:bookmarkEnd w:id="17"/>
       <w:r>
         <w:rPr>
           <w:rtl w:val="0"/>
@@ -2126,8 +2371,8 @@
         <w:pStyle w:val="Heading3"/>
         <w:rPr/>
       </w:pPr>
-      <w:bookmarkStart w:colFirst="0" w:colLast="0" w:name="_gjq33myoh9aq" w:id="17"/>
-      <w:bookmarkEnd w:id="17"/>
+      <w:bookmarkStart w:colFirst="0" w:colLast="0" w:name="_gjq33myoh9aq" w:id="18"/>
+      <w:bookmarkEnd w:id="18"/>
       <w:r>
         <w:rPr>
           <w:rtl w:val="0"/>
@@ -2144,7 +2389,7 @@
         <w:rPr>
           <w:rtl w:val="0"/>
         </w:rPr>
-        <w:t xml:space="preserve">The is the folder that a file or a folder is in. For level 1, the name will be the top folder name.</w:t>
+        <w:t xml:space="preserve">The is the folder that a file or a folder is in. For level 1, the name will be the folder “path” (starting with the top folder) that the file or folder is in.</w:t>
       </w:r>
     </w:p>
     <w:p>
@@ -2152,8 +2397,8 @@
         <w:pStyle w:val="Heading3"/>
         <w:rPr/>
       </w:pPr>
-      <w:bookmarkStart w:colFirst="0" w:colLast="0" w:name="_um7dx3f3lbm4" w:id="18"/>
-      <w:bookmarkEnd w:id="18"/>
+      <w:bookmarkStart w:colFirst="0" w:colLast="0" w:name="_um7dx3f3lbm4" w:id="19"/>
+      <w:bookmarkEnd w:id="19"/>
       <w:r>
         <w:rPr>
           <w:rtl w:val="0"/>
@@ -2178,8 +2423,8 @@
         <w:pStyle w:val="Heading3"/>
         <w:rPr/>
       </w:pPr>
-      <w:bookmarkStart w:colFirst="0" w:colLast="0" w:name="_h5hiumf6np6k" w:id="19"/>
-      <w:bookmarkEnd w:id="19"/>
+      <w:bookmarkStart w:colFirst="0" w:colLast="0" w:name="_h5hiumf6np6k" w:id="20"/>
+      <w:bookmarkEnd w:id="20"/>
       <w:r>
         <w:rPr>
           <w:rtl w:val="0"/>
@@ -2196,7 +2441,7 @@
         <w:rPr>
           <w:rtl w:val="0"/>
         </w:rPr>
-        <w:t xml:space="preserve">This column will list the CurrentNames renamed using the “Rename Special” rules and the Advanced Section rules. You can change these names to whatever you want. However, the Rename Special rule will define names that can be more easily used in scripts and batch files.</w:t>
+        <w:t xml:space="preserve">This column will list the CurrentNames renamed using the “Rename Special” rules and the Advanced Section rules. You can then change these names to whatever you want. However, the Rename Special rule will define names that can be more easily used in scripts and batch files.</w:t>
       </w:r>
     </w:p>
     <w:p>
@@ -2204,8 +2449,8 @@
         <w:pStyle w:val="Heading3"/>
         <w:rPr/>
       </w:pPr>
-      <w:bookmarkStart w:colFirst="0" w:colLast="0" w:name="_snrgl9fg9axa" w:id="20"/>
-      <w:bookmarkEnd w:id="20"/>
+      <w:bookmarkStart w:colFirst="0" w:colLast="0" w:name="_snrgl9fg9axa" w:id="21"/>
+      <w:bookmarkEnd w:id="21"/>
       <w:r>
         <w:rPr>
           <w:rtl w:val="0"/>
@@ -2222,7 +2467,7 @@
         <w:rPr>
           <w:rtl w:val="0"/>
         </w:rPr>
-        <w:t xml:space="preserve">These are hyperlinks that will take you to the folder or file listed in the CurrentName column. DO NOT change this cell or nothing will be done, or worse you could reference other unknown files.</w:t>
+        <w:t xml:space="preserve">These hyperlinks will take you to the folder or file listed in the CurrentName column. DO NOT change this cell or nothing will be done, or worse you could reference other unknown files.</w:t>
       </w:r>
     </w:p>
     <w:p>
@@ -2230,8 +2475,8 @@
         <w:pStyle w:val="Heading3"/>
         <w:rPr/>
       </w:pPr>
-      <w:bookmarkStart w:colFirst="0" w:colLast="0" w:name="_j2sqj1pc8bo1" w:id="21"/>
-      <w:bookmarkEnd w:id="21"/>
+      <w:bookmarkStart w:colFirst="0" w:colLast="0" w:name="_j2sqj1pc8bo1" w:id="22"/>
+      <w:bookmarkEnd w:id="22"/>
       <w:r>
         <w:rPr>
           <w:rtl w:val="0"/>
@@ -2248,7 +2493,7 @@
         <w:rPr>
           <w:rtl w:val="0"/>
         </w:rPr>
-        <w:t xml:space="preserve">This will be blank when you to a “Get List”. After you run “Rename List”, this column will be set to “yes”, so that you will know these files have been renamed. If you want to undo the rename for all or some of the files, you should delete the rows that are “OK”, then run “Undo List” to revert the names back to the CurrentName values; a “no” will be put in the Renamed column.</w:t>
+        <w:t xml:space="preserve">This will be blank when you do a “Get List”. After you run “Rename List”, this column will be set to “yes”, so that you will know these files have been renamed. If you want to undo the rename for all or some of the files, you should delete the rows that are “OK”, then run “Undo List” to revert the names back to the CurrentName values; a “no” will then be put in the Renamed column.</w:t>
       </w:r>
     </w:p>
     <w:p>
@@ -2258,8 +2503,8 @@
         <w:spacing w:line="240" w:lineRule="auto"/>
         <w:rPr/>
       </w:pPr>
-      <w:bookmarkStart w:colFirst="0" w:colLast="0" w:name="_iudd5rmpjkjz" w:id="22"/>
-      <w:bookmarkEnd w:id="22"/>
+      <w:bookmarkStart w:colFirst="0" w:colLast="0" w:name="_iudd5rmpjkjz" w:id="23"/>
+      <w:bookmarkEnd w:id="23"/>
       <w:r>
         <w:rPr>
           <w:rtl w:val="0"/>
@@ -2273,8 +2518,8 @@
         <w:spacing w:line="240" w:lineRule="auto"/>
         <w:rPr/>
       </w:pPr>
-      <w:bookmarkStart w:colFirst="0" w:colLast="0" w:name="_oxvnspprgwbk" w:id="23"/>
-      <w:bookmarkEnd w:id="23"/>
+      <w:bookmarkStart w:colFirst="0" w:colLast="0" w:name="_oxvnspprgwbk" w:id="24"/>
+      <w:bookmarkEnd w:id="24"/>
       <w:r>
         <w:pict>
           <v:rect style="width:0.0pt;height:1.5pt" o:hr="t" o:hrstd="t" o:hralign="center" fillcolor="#A0A0A0" stroked="f"/>
@@ -2293,8 +2538,8 @@
         <w:spacing w:line="240" w:lineRule="auto"/>
         <w:rPr/>
       </w:pPr>
-      <w:bookmarkStart w:colFirst="0" w:colLast="0" w:name="_vcp0w7hjjyji" w:id="24"/>
-      <w:bookmarkEnd w:id="24"/>
+      <w:bookmarkStart w:colFirst="0" w:colLast="0" w:name="_vcp0w7hjjyji" w:id="25"/>
+      <w:bookmarkEnd w:id="25"/>
       <w:r>
         <w:rPr>
           <w:rtl w:val="0"/>
@@ -2315,7 +2560,28 @@
         <w:rPr>
           <w:rtl w:val="0"/>
         </w:rPr>
-        <w:t xml:space="preserve">These are applied after Replace Special changes (if that was set to “yes”). If you don’t understand “regular expressions” then leave these fields blank.</w:t>
+        <w:t xml:space="preserve">These are applied after Replace Special changes (if that was set to “yes”). If you don’t understand “regular expressions” then leave these fields blank. The JavaScript regular expression rules will be used. See: </w:t>
+      </w:r>
+      <w:hyperlink r:id="rId11">
+        <w:r>
+          <w:rPr>
+            <w:color w:val="1155cc"/>
+            <w:u w:val="single"/>
+            <w:rtl w:val="0"/>
+          </w:rPr>
+          <w:t xml:space="preserve">JavaScript RegExp Reference</w:t>
+        </w:r>
+      </w:hyperlink>
+      <w:r>
+        <w:rPr>
+          <w:rtl w:val="0"/>
+        </w:rPr>
+        <w:t xml:space="preserve"> for details.</w:t>
+      </w:r>
+      <w:r>
+        <w:rPr>
+          <w:rtl w:val="0"/>
+        </w:rPr>
       </w:r>
     </w:p>
     <w:p>
@@ -2325,8 +2591,8 @@
         <w:spacing w:line="240" w:lineRule="auto"/>
         <w:rPr/>
       </w:pPr>
-      <w:bookmarkStart w:colFirst="0" w:colLast="0" w:name="_4pbb5nz6yhp7" w:id="25"/>
-      <w:bookmarkEnd w:id="25"/>
+      <w:bookmarkStart w:colFirst="0" w:colLast="0" w:name="_4pbb5nz6yhp7" w:id="26"/>
+      <w:bookmarkEnd w:id="26"/>
       <w:r>
         <w:rPr>
           <w:rtl w:val="0"/>
@@ -2369,8 +2635,8 @@
         <w:spacing w:line="240" w:lineRule="auto"/>
         <w:rPr/>
       </w:pPr>
-      <w:bookmarkStart w:colFirst="0" w:colLast="0" w:name="_k5vcitmio5o1" w:id="26"/>
-      <w:bookmarkEnd w:id="26"/>
+      <w:bookmarkStart w:colFirst="0" w:colLast="0" w:name="_k5vcitmio5o1" w:id="27"/>
+      <w:bookmarkEnd w:id="27"/>
       <w:r>
         <w:rPr>
           <w:rtl w:val="0"/>
@@ -2454,8 +2720,8 @@
         <w:spacing w:line="240" w:lineRule="auto"/>
         <w:rPr/>
       </w:pPr>
-      <w:bookmarkStart w:colFirst="0" w:colLast="0" w:name="_idv3obj9vxe6" w:id="27"/>
-      <w:bookmarkEnd w:id="27"/>
+      <w:bookmarkStart w:colFirst="0" w:colLast="0" w:name="_idv3obj9vxe6" w:id="28"/>
+      <w:bookmarkEnd w:id="28"/>
       <w:r>
         <w:rPr>
           <w:rtl w:val="0"/>
@@ -2508,8 +2774,8 @@
         <w:spacing w:line="240" w:lineRule="auto"/>
         <w:rPr/>
       </w:pPr>
-      <w:bookmarkStart w:colFirst="0" w:colLast="0" w:name="_annrpesiry46" w:id="28"/>
-      <w:bookmarkEnd w:id="28"/>
+      <w:bookmarkStart w:colFirst="0" w:colLast="0" w:name="_annrpesiry46" w:id="29"/>
+      <w:bookmarkEnd w:id="29"/>
       <w:r>
         <w:rPr>
           <w:rtl w:val="0"/>
@@ -2543,16 +2809,16 @@
           <wp:inline distB="114300" distT="114300" distL="114300" distR="114300">
             <wp:extent cx="3035348" cy="1237407"/>
             <wp:effectExtent b="0" l="0" r="0" t="0"/>
-            <wp:docPr id="3" name="image3.png"/>
+            <wp:docPr id="3" name="image9.png"/>
             <a:graphic>
               <a:graphicData uri="http://schemas.openxmlformats.org/drawingml/2006/picture">
                 <pic:pic>
                   <pic:nvPicPr>
-                    <pic:cNvPr id="0" name="image3.png"/>
+                    <pic:cNvPr id="0" name="image9.png"/>
                     <pic:cNvPicPr preferRelativeResize="0"/>
                   </pic:nvPicPr>
                   <pic:blipFill>
-                    <a:blip r:embed="rId7"/>
+                    <a:blip r:embed="rId12"/>
                     <a:srcRect b="0" l="0" r="0" t="0"/>
                     <a:stretch>
                       <a:fillRect/>
@@ -2639,8 +2905,8 @@
         <w:spacing w:line="240" w:lineRule="auto"/>
         <w:rPr/>
       </w:pPr>
-      <w:bookmarkStart w:colFirst="0" w:colLast="0" w:name="_bj9c01o7bmx5" w:id="29"/>
-      <w:bookmarkEnd w:id="29"/>
+      <w:bookmarkStart w:colFirst="0" w:colLast="0" w:name="_bj9c01o7bmx5" w:id="30"/>
+      <w:bookmarkEnd w:id="30"/>
       <w:r>
         <w:rPr>
           <w:rtl w:val="0"/>
@@ -2661,16 +2927,16 @@
           <wp:inline distB="114300" distT="114300" distL="114300" distR="114300">
             <wp:extent cx="4186060" cy="2749885"/>
             <wp:effectExtent b="0" l="0" r="0" t="0"/>
-            <wp:docPr id="5" name="image1.png"/>
+            <wp:docPr id="9" name="image5.png"/>
             <a:graphic>
               <a:graphicData uri="http://schemas.openxmlformats.org/drawingml/2006/picture">
                 <pic:pic>
                   <pic:nvPicPr>
-                    <pic:cNvPr id="0" name="image1.png"/>
+                    <pic:cNvPr id="0" name="image5.png"/>
                     <pic:cNvPicPr preferRelativeResize="0"/>
                   </pic:nvPicPr>
                   <pic:blipFill>
-                    <a:blip r:embed="rId8"/>
+                    <a:blip r:embed="rId13"/>
                     <a:srcRect b="0" l="0" r="0" t="0"/>
                     <a:stretch>
                       <a:fillRect/>
@@ -2757,8 +3023,8 @@
         <w:spacing w:line="240" w:lineRule="auto"/>
         <w:rPr/>
       </w:pPr>
-      <w:bookmarkStart w:colFirst="0" w:colLast="0" w:name="_bkzzurl9mquo" w:id="30"/>
-      <w:bookmarkEnd w:id="30"/>
+      <w:bookmarkStart w:colFirst="0" w:colLast="0" w:name="_bkzzurl9mquo" w:id="31"/>
+      <w:bookmarkEnd w:id="31"/>
       <w:r>
         <w:rPr>
           <w:rtl w:val="0"/>
@@ -2793,16 +3059,16 @@
           <wp:inline distB="114300" distT="114300" distL="114300" distR="114300">
             <wp:extent cx="4515141" cy="3298627"/>
             <wp:effectExtent b="0" l="0" r="0" t="0"/>
-            <wp:docPr id="4" name="image4.png"/>
+            <wp:docPr id="4" name="image8.png"/>
             <a:graphic>
               <a:graphicData uri="http://schemas.openxmlformats.org/drawingml/2006/picture">
                 <pic:pic>
                   <pic:nvPicPr>
-                    <pic:cNvPr id="0" name="image4.png"/>
+                    <pic:cNvPr id="0" name="image8.png"/>
                     <pic:cNvPicPr preferRelativeResize="0"/>
                   </pic:nvPicPr>
                   <pic:blipFill>
-                    <a:blip r:embed="rId9"/>
+                    <a:blip r:embed="rId14"/>
                     <a:srcRect b="0" l="0" r="0" t="0"/>
                     <a:stretch>
                       <a:fillRect/>
@@ -2876,8 +3142,8 @@
         <w:spacing w:line="240" w:lineRule="auto"/>
         <w:rPr/>
       </w:pPr>
-      <w:bookmarkStart w:colFirst="0" w:colLast="0" w:name="_5k7alpxm4n" w:id="31"/>
-      <w:bookmarkEnd w:id="31"/>
+      <w:bookmarkStart w:colFirst="0" w:colLast="0" w:name="_5k7alpxm4n" w:id="32"/>
+      <w:bookmarkEnd w:id="32"/>
       <w:r>
         <w:rPr>
           <w:rtl w:val="0"/>
@@ -2892,8 +3158,8 @@
         <w:spacing w:line="240" w:lineRule="auto"/>
         <w:rPr/>
       </w:pPr>
-      <w:bookmarkStart w:colFirst="0" w:colLast="0" w:name="_js9khnbg29l2" w:id="32"/>
-      <w:bookmarkEnd w:id="32"/>
+      <w:bookmarkStart w:colFirst="0" w:colLast="0" w:name="_js9khnbg29l2" w:id="33"/>
+      <w:bookmarkEnd w:id="33"/>
       <w:r>
         <w:rPr>
           <w:rtl w:val="0"/>
@@ -2928,16 +3194,16 @@
           <wp:inline distB="114300" distT="114300" distL="114300" distR="114300">
             <wp:extent cx="5424166" cy="4933045"/>
             <wp:effectExtent b="0" l="0" r="0" t="0"/>
-            <wp:docPr id="2" name="image5.png"/>
+            <wp:docPr id="2" name="image4.png"/>
             <a:graphic>
               <a:graphicData uri="http://schemas.openxmlformats.org/drawingml/2006/picture">
                 <pic:pic>
                   <pic:nvPicPr>
-                    <pic:cNvPr id="0" name="image5.png"/>
+                    <pic:cNvPr id="0" name="image4.png"/>
                     <pic:cNvPicPr preferRelativeResize="0"/>
                   </pic:nvPicPr>
                   <pic:blipFill>
-                    <a:blip r:embed="rId10"/>
+                    <a:blip r:embed="rId15"/>
                     <a:srcRect b="0" l="0" r="0" t="0"/>
                     <a:stretch>
                       <a:fillRect/>
@@ -3024,8 +3290,8 @@
         <w:spacing w:line="240" w:lineRule="auto"/>
         <w:rPr/>
       </w:pPr>
-      <w:bookmarkStart w:colFirst="0" w:colLast="0" w:name="_yhcipfkw6ir5" w:id="33"/>
-      <w:bookmarkEnd w:id="33"/>
+      <w:bookmarkStart w:colFirst="0" w:colLast="0" w:name="_yhcipfkw6ir5" w:id="34"/>
+      <w:bookmarkEnd w:id="34"/>
       <w:r>
         <w:rPr>
           <w:rtl w:val="0"/>
@@ -3060,16 +3326,16 @@
           <wp:inline distB="114300" distT="114300" distL="114300" distR="114300">
             <wp:extent cx="3871913" cy="5962650"/>
             <wp:effectExtent b="0" l="0" r="0" t="0"/>
-            <wp:docPr id="1" name="image2.png"/>
+            <wp:docPr id="1" name="image6.png"/>
             <a:graphic>
               <a:graphicData uri="http://schemas.openxmlformats.org/drawingml/2006/picture">
                 <pic:pic>
                   <pic:nvPicPr>
-                    <pic:cNvPr id="0" name="image2.png"/>
+                    <pic:cNvPr id="0" name="image6.png"/>
                     <pic:cNvPicPr preferRelativeResize="0"/>
                   </pic:nvPicPr>
                   <pic:blipFill>
-                    <a:blip r:embed="rId11"/>
+                    <a:blip r:embed="rId16"/>
                     <a:srcRect b="0" l="0" r="0" t="0"/>
                     <a:stretch>
                       <a:fillRect/>
@@ -3297,7 +3563,7 @@
         </w:rPr>
         <w:t xml:space="preserve">” you will be able to view what someone else has done, but you will not be able to use the script. If after trying the script you don’t want to use it, you can remove its access. Visit </w:t>
       </w:r>
-      <w:hyperlink r:id="rId12">
+      <w:hyperlink r:id="rId17">
         <w:r>
           <w:rPr>
             <w:color w:val="1155cc"/>
@@ -3361,7 +3627,7 @@
       </w:r>
     </w:p>
     <w:sectPr>
-      <w:headerReference r:id="rId13" w:type="default"/>
+      <w:headerReference r:id="rId18" w:type="default"/>
       <w:pgSz w:h="15840" w:w="12240" w:orient="portrait"/>
       <w:pgMar w:bottom="1440" w:top="1440" w:left="1440" w:right="1440" w:header="720" w:footer="720"/>
       <w:pgNumType w:start="1"/>

</xml_diff>